<commit_message>
ajustments following first training session.
</commit_message>
<xml_diff>
--- a/owlcms/doc/PreCompetitionChecklist/Pr�Comp�tition.docx
+++ b/owlcms/doc/PreCompetitionChecklist/Pr�Comp�tition.docx
@@ -143,14 +143,27 @@
         <w:t>ce genre de</w:t>
       </w:r>
       <w:r>
-        <w:t xml:space="preserve"> programme s’exécute il lui faut ce qu’on appelle un « serveur applicatif Web ».  Le logiciel installé à cette fin s’appelle « Tomcat ».</w:t>
+        <w:t xml:space="preserve"> programme s’exécute il lui faut ce qu’on appelle un « serveur applicatif Web ».  Le logiciel installé à cette fin s’appelle « </w:t>
+      </w:r>
+      <w:proofErr w:type="spellStart"/>
+      <w:r>
+        <w:t>Tomcat</w:t>
+      </w:r>
+      <w:proofErr w:type="spellEnd"/>
+      <w:r>
+        <w:t> ».</w:t>
       </w:r>
       <w:r>
         <w:t xml:space="preserve">  Pour mettre à jour le programme il faut demander </w:t>
       </w:r>
       <w:r>
-        <w:t>à Tomcat</w:t>
-      </w:r>
+        <w:t xml:space="preserve">à </w:t>
+      </w:r>
+      <w:proofErr w:type="spellStart"/>
+      <w:r>
+        <w:t>Tomcat</w:t>
+      </w:r>
+      <w:proofErr w:type="spellEnd"/>
       <w:r>
         <w:t xml:space="preserve"> de lire le fichier fourni par le programmeur.</w:t>
       </w:r>
@@ -164,7 +177,54 @@
         </w:numPr>
       </w:pPr>
       <w:r>
-        <w:t xml:space="preserve">Dans la barre des tâches à droite, localiser </w:t>
+        <w:t xml:space="preserve">Télécharger le fichier indiqué par le programmeur. Normalement vous recevrez un lien par courriel. Il faut </w:t>
+      </w:r>
+      <w:r>
+        <w:t>alors sauver le fichier (bouton de droite « Sauvegarder »).</w:t>
+      </w:r>
+    </w:p>
+    <w:p>
+      <w:pPr>
+        <w:pStyle w:val="Corpsdetexte"/>
+        <w:numPr>
+          <w:ilvl w:val="1"/>
+          <w:numId w:val="13"/>
+        </w:numPr>
+        <w:pBdr>
+          <w:top w:val="single" w:sz="4" w:space="1" w:color="auto"/>
+          <w:left w:val="single" w:sz="4" w:space="4" w:color="auto"/>
+          <w:bottom w:val="single" w:sz="4" w:space="1" w:color="auto"/>
+          <w:right w:val="single" w:sz="4" w:space="4" w:color="auto"/>
+        </w:pBdr>
+        <w:rPr>
+          <w:lang w:val="fr-FR"/>
+        </w:rPr>
+      </w:pPr>
+      <w:r>
+        <w:rPr>
+          <w:lang w:val="fr-FR"/>
+        </w:rPr>
+        <w:t>Attention : Si le fichier ne s’appelle pas « HCompetition.war », en prendre une copie et la renommer pour qu’il porte exactement ce nom. Attention, le « H » et le « C » sont en majuscules</w:t>
+      </w:r>
+    </w:p>
+    <w:p>
+      <w:pPr>
+        <w:pStyle w:val="Corpsdetexte"/>
+        <w:numPr>
+          <w:ilvl w:val="0"/>
+          <w:numId w:val="13"/>
+        </w:numPr>
+      </w:pPr>
+      <w:r>
+        <w:t xml:space="preserve">Dans la barre des tâches à droite, </w:t>
+      </w:r>
+      <w:proofErr w:type="gramStart"/>
+      <w:r>
+        <w:t>localiser</w:t>
+      </w:r>
+      <w:proofErr w:type="gramEnd"/>
+      <w:r>
+        <w:t xml:space="preserve"> </w:t>
       </w:r>
       <w:r>
         <w:rPr>
@@ -285,6 +345,15 @@
           <w:ilvl w:val="1"/>
           <w:numId w:val="13"/>
         </w:numPr>
+        <w:pBdr>
+          <w:top w:val="single" w:sz="4" w:space="1" w:color="auto"/>
+          <w:left w:val="single" w:sz="4" w:space="4" w:color="auto"/>
+          <w:bottom w:val="single" w:sz="4" w:space="1" w:color="auto"/>
+          <w:right w:val="single" w:sz="4" w:space="4" w:color="auto"/>
+        </w:pBdr>
+        <w:rPr>
+          <w:lang w:val="fr-FR"/>
+        </w:rPr>
       </w:pPr>
       <w:r>
         <w:rPr>
@@ -293,7 +362,38 @@
         <w:t>Si ni un ni l</w:t>
       </w:r>
       <w:r>
-        <w:t>’autre des icônes apparaît, aller dans le menu Windows « Démarrer », « Apache Tomcat 6.0 », et choisir « Monitor Tomcat ». Ceci devrait faire apparaître l’icône en bas à droite.</w:t>
+        <w:rPr>
+          <w:lang w:val="fr-FR"/>
+        </w:rPr>
+        <w:t xml:space="preserve">’autre des icônes apparaît, aller dans le menu Windows « Démarrer », « Apache </w:t>
+      </w:r>
+      <w:proofErr w:type="spellStart"/>
+      <w:r>
+        <w:rPr>
+          <w:lang w:val="fr-FR"/>
+        </w:rPr>
+        <w:t>Tomcat</w:t>
+      </w:r>
+      <w:proofErr w:type="spellEnd"/>
+      <w:r>
+        <w:rPr>
+          <w:lang w:val="fr-FR"/>
+        </w:rPr>
+        <w:t xml:space="preserve"> 6.0 », et choisir « Monitor </w:t>
+      </w:r>
+      <w:proofErr w:type="spellStart"/>
+      <w:r>
+        <w:rPr>
+          <w:lang w:val="fr-FR"/>
+        </w:rPr>
+        <w:t>Tomcat</w:t>
+      </w:r>
+      <w:proofErr w:type="spellEnd"/>
+      <w:r>
+        <w:rPr>
+          <w:lang w:val="fr-FR"/>
+        </w:rPr>
+        <w:t> ». Ceci devrait faire apparaître l’icône en bas à droite.</w:t>
       </w:r>
     </w:p>
     <w:p>
@@ -317,16 +417,38 @@
         <w:t>« Démarrer »</w:t>
       </w:r>
       <w:r>
-        <w:t xml:space="preserve">, </w:t>
-      </w:r>
-      <w:r>
-        <w:t xml:space="preserve">« Apache Tomcat 6.0 » </w:t>
+        <w:t>,</w:t>
+      </w:r>
+      <w:r>
+        <w:t xml:space="preserve"> trouver le groupe</w:t>
+      </w:r>
+      <w:r>
+        <w:t xml:space="preserve"> </w:t>
+      </w:r>
+      <w:r>
+        <w:t xml:space="preserve">« Apache </w:t>
+      </w:r>
+      <w:proofErr w:type="spellStart"/>
+      <w:r>
+        <w:t>Tomcat</w:t>
+      </w:r>
+      <w:proofErr w:type="spellEnd"/>
+      <w:r>
+        <w:t xml:space="preserve"> 6.0 » </w:t>
       </w:r>
       <w:r>
         <w:t xml:space="preserve">et </w:t>
       </w:r>
       <w:r>
-        <w:t>sélectionner « Tomcat Manager »</w:t>
+        <w:t>sélectionner « </w:t>
+      </w:r>
+      <w:proofErr w:type="spellStart"/>
+      <w:r>
+        <w:t>Tomcat</w:t>
+      </w:r>
+      <w:proofErr w:type="spellEnd"/>
+      <w:r>
+        <w:t xml:space="preserve"> Manager »</w:t>
       </w:r>
     </w:p>
     <w:p>
@@ -338,7 +460,23 @@
         </w:numPr>
       </w:pPr>
       <w:r>
-        <w:t>Trouver HCompetition dans la liste, et cliquer sur le lien « Undeploy » à droite</w:t>
+        <w:t xml:space="preserve">Trouver </w:t>
+      </w:r>
+      <w:proofErr w:type="spellStart"/>
+      <w:r>
+        <w:t>HCompetition</w:t>
+      </w:r>
+      <w:proofErr w:type="spellEnd"/>
+      <w:r>
+        <w:t xml:space="preserve"> dans la liste, et cliquer sur le lien « </w:t>
+      </w:r>
+      <w:proofErr w:type="spellStart"/>
+      <w:r>
+        <w:t>Undeploy</w:t>
+      </w:r>
+      <w:proofErr w:type="spellEnd"/>
+      <w:r>
+        <w:t> » à droite</w:t>
       </w:r>
     </w:p>
     <w:p>
@@ -417,22 +555,40 @@
         </w:numPr>
       </w:pPr>
       <w:r>
-        <w:t xml:space="preserve">Attention : </w:t>
-      </w:r>
-      <w:r>
-        <w:t xml:space="preserve">Si le fichier </w:t>
-      </w:r>
-      <w:r>
-        <w:t>reçu du programmeur</w:t>
-      </w:r>
-      <w:r>
-        <w:t xml:space="preserve"> ne s’appelle pas « HCompetition.war », </w:t>
-      </w:r>
-      <w:r>
-        <w:t>en prendre une copie et la</w:t>
-      </w:r>
-      <w:r>
-        <w:t xml:space="preserve"> renommer pour qu’il porte exactement ce nom. Attention, le « H » et le « C » sont en majuscules</w:t>
+        <w:t xml:space="preserve">Descendre plus bas dans la page « WAR file to </w:t>
+      </w:r>
+      <w:proofErr w:type="spellStart"/>
+      <w:r>
+        <w:t>deploy</w:t>
+      </w:r>
+      <w:proofErr w:type="spellEnd"/>
+      <w:r>
+        <w:t> ». Utiliser « </w:t>
+      </w:r>
+      <w:proofErr w:type="spellStart"/>
+      <w:r>
+        <w:t>Choose</w:t>
+      </w:r>
+      <w:proofErr w:type="spellEnd"/>
+      <w:r>
+        <w:t xml:space="preserve"> File » pour trouver le fichier</w:t>
+      </w:r>
+      <w:r>
+        <w:t xml:space="preserve"> </w:t>
+      </w:r>
+      <w:r>
+        <w:t>« HCompetition.war » qui contient la mise à jour</w:t>
+      </w:r>
+      <w:r>
+        <w:t>. Une fois choisi, appuyer sur « </w:t>
+      </w:r>
+      <w:proofErr w:type="spellStart"/>
+      <w:r>
+        <w:t>Deploy</w:t>
+      </w:r>
+      <w:proofErr w:type="spellEnd"/>
+      <w:r>
+        <w:t> ».  Après quelques secondes la page se rafraîchit.</w:t>
       </w:r>
     </w:p>
     <w:p>
@@ -444,16 +600,7 @@
         </w:numPr>
       </w:pPr>
       <w:r>
-        <w:t>Descendre plus bas dans la page « WAR file to deploy ». Utiliser « Choose File » pour trouver le fichier</w:t>
-      </w:r>
-      <w:r>
-        <w:t xml:space="preserve"> </w:t>
-      </w:r>
-      <w:r>
-        <w:t>« HCompetition.war » qui contient la mise à jour</w:t>
-      </w:r>
-      <w:r>
-        <w:t>. Une fois choisi, appuyer sur « Deploy ».  Après quelques secondes la page se rafraîchit.</w:t>
+        <w:t>Fermer le navigateur.</w:t>
       </w:r>
     </w:p>
     <w:p>
@@ -480,7 +627,24 @@
         </w:numPr>
       </w:pPr>
       <w:r>
-        <w:t>Lancer le navigateur et aller vers l’application</w:t>
+        <w:t xml:space="preserve">Lancer </w:t>
+      </w:r>
+      <w:r>
+        <w:t>un nouveau</w:t>
+      </w:r>
+      <w:r>
+        <w:t xml:space="preserve"> navigateur et aller vers l’application</w:t>
+      </w:r>
+      <w:r>
+        <w:t>. Il y a normalement un signet dans le navigateur. Sinon vous pouvez simplement taper « </w:t>
+      </w:r>
+      <w:proofErr w:type="spellStart"/>
+      <w:r>
+        <w:t>localhost</w:t>
+      </w:r>
+      <w:proofErr w:type="spellEnd"/>
+      <w:r>
+        <w:t> » et vous serez dirigé vers l’application.</w:t>
       </w:r>
     </w:p>
     <w:p>
@@ -492,7 +656,15 @@
         </w:numPr>
       </w:pPr>
       <w:r>
-        <w:t>Utiliser le bouton « Edit » sur la page signalétique de compétition</w:t>
+        <w:t>Utiliser le bouton « </w:t>
+      </w:r>
+      <w:proofErr w:type="spellStart"/>
+      <w:r>
+        <w:t>Edit</w:t>
+      </w:r>
+      <w:proofErr w:type="spellEnd"/>
+      <w:r>
+        <w:t> » sur la page signalétique de compétition</w:t>
       </w:r>
     </w:p>
     <w:p>
@@ -529,6 +701,19 @@
       </w:r>
       <w:r>
         <w:t xml:space="preserve"> (ex : championnat junior) prendre TeamResults_Standard.xls</w:t>
+      </w:r>
+    </w:p>
+    <w:p>
+      <w:pPr>
+        <w:rPr>
+          <w:rFonts w:ascii="Arial" w:hAnsi="Arial"/>
+          <w:b/>
+          <w:kern w:val="28"/>
+          <w:sz w:val="28"/>
+        </w:rPr>
+      </w:pPr>
+      <w:r>
+        <w:br w:type="page"/>
       </w:r>
     </w:p>
     <w:p>
@@ -537,7 +722,16 @@
         <w:pageBreakBefore w:val="0"/>
       </w:pPr>
       <w:r>
+        <w:lastRenderedPageBreak/>
         <w:t>Nettoyer les données</w:t>
+      </w:r>
+    </w:p>
+    <w:p>
+      <w:pPr>
+        <w:pStyle w:val="Corpsdetexte"/>
+      </w:pPr>
+      <w:r>
+        <w:t>Il reste possiblement des données de la dernière compétition. Il faut d’abord éliminer les athlètes de la compétition précédente.</w:t>
       </w:r>
     </w:p>
     <w:p>
@@ -690,7 +884,6 @@
         </w:numPr>
       </w:pPr>
       <w:r>
-        <w:lastRenderedPageBreak/>
         <w:t>Vérifier les catégories suivantes. Par exemple, pour f53, il faut 53.0 comme minimum et 58.0 comme maximum (le programme s’occupe tout seul de savoir que le maximum est inclusif).</w:t>
       </w:r>
     </w:p>
@@ -703,13 +896,21 @@
         </w:numPr>
       </w:pPr>
       <w:r>
-        <w:t>Vérifier que la dernière catégorie « filles » a un maximum de 999.0</w:t>
+        <w:t xml:space="preserve">Vérifier que la dernière catégorie « filles » a un maximum de </w:t>
+      </w:r>
+      <w:proofErr w:type="gramStart"/>
+      <w:r>
+        <w:t>999.0</w:t>
       </w:r>
       <w:r>
         <w:t xml:space="preserve"> </w:t>
       </w:r>
       <w:r>
-        <w:t xml:space="preserve"> .  Attention : les catégories « jeunesse » comme « f</w:t>
+        <w:t xml:space="preserve"> .</w:t>
+      </w:r>
+      <w:proofErr w:type="gramEnd"/>
+      <w:r>
+        <w:t xml:space="preserve">  Attention : les catégories « jeunesse » comme « f</w:t>
       </w:r>
       <w:r>
         <w:rPr>
@@ -898,7 +1099,15 @@
         </w:numPr>
       </w:pPr>
       <w:r>
-        <w:t>Si on utilise le programme pour générer la liste de départ, ajuster les heures de chaque groupe.</w:t>
+        <w:t xml:space="preserve">Si on utilise le programme pour générer la liste de départ, </w:t>
+      </w:r>
+      <w:proofErr w:type="gramStart"/>
+      <w:r>
+        <w:t>ajuster</w:t>
+      </w:r>
+      <w:proofErr w:type="gramEnd"/>
+      <w:r>
+        <w:t xml:space="preserve"> les heures de chaque groupe.</w:t>
       </w:r>
     </w:p>
     <w:p>
@@ -966,6 +1175,7 @@
         <w:pageBreakBefore w:val="0"/>
       </w:pPr>
       <w:r>
+        <w:lastRenderedPageBreak/>
         <w:t>Redémarrer</w:t>
       </w:r>
     </w:p>
@@ -1091,7 +1301,6 @@
         </w:numPr>
       </w:pPr>
       <w:r>
-        <w:lastRenderedPageBreak/>
         <w:t>Dans le menu « Secrétariat », aller sur l’item « Chargement »</w:t>
       </w:r>
     </w:p>
@@ -1126,6 +1335,71 @@
       </w:r>
       <w:r>
         <w:t>t vérifier que tout est correct, en particulier les catégories d’inscription et les sessions.</w:t>
+      </w:r>
+    </w:p>
+    <w:p>
+      <w:pPr>
+        <w:pStyle w:val="Titre1"/>
+        <w:pageBreakBefore w:val="0"/>
+      </w:pPr>
+      <w:r>
+        <w:t>Tirage au sort, liste de départ, cartons</w:t>
+      </w:r>
+    </w:p>
+    <w:p>
+      <w:pPr>
+        <w:pStyle w:val="Corpsdetexte"/>
+      </w:pPr>
+      <w:r>
+        <w:t>Optionnel</w:t>
+      </w:r>
+    </w:p>
+    <w:p>
+      <w:pPr>
+        <w:pStyle w:val="Num"/>
+        <w:numPr>
+          <w:ilvl w:val="0"/>
+          <w:numId w:val="25"/>
+        </w:numPr>
+      </w:pPr>
+      <w:r>
+        <w:t>Dans la fonction « Secrétariat », « Inscriptions », désélectionner les groupes pour avoir tous les athlètes</w:t>
+      </w:r>
+    </w:p>
+    <w:p>
+      <w:pPr>
+        <w:pStyle w:val="Num"/>
+        <w:numPr>
+          <w:ilvl w:val="0"/>
+          <w:numId w:val="25"/>
+        </w:numPr>
+      </w:pPr>
+      <w:r>
+        <w:t>Si le tirage au sort n’a pas été fait, utiliser le bouton « Tirage au sort » pour attribuer les numéros de tirage au sort. Vous pouvez répéter pour voir que c’est bien un tirage.</w:t>
+      </w:r>
+    </w:p>
+    <w:p>
+      <w:pPr>
+        <w:pStyle w:val="Num"/>
+        <w:numPr>
+          <w:ilvl w:val="0"/>
+          <w:numId w:val="25"/>
+        </w:numPr>
+      </w:pPr>
+      <w:r>
+        <w:t>Si vous voulez produire une liste de départ, utiliser le bouton correspondant.  Quand on vous demandera s’il faut permettre les macros, accepter.</w:t>
+      </w:r>
+    </w:p>
+    <w:p>
+      <w:pPr>
+        <w:pStyle w:val="Num"/>
+        <w:numPr>
+          <w:ilvl w:val="0"/>
+          <w:numId w:val="25"/>
+        </w:numPr>
+      </w:pPr>
+      <w:r>
+        <w:t>Si vous voulez produire les cartons de leveurs, utiliser le bouton correspondant.  Quand on vous demandera s’il faut permettre les macros, accepter.</w:t>
       </w:r>
     </w:p>
     <w:p>
@@ -1152,26 +1426,56 @@
         <w:pStyle w:val="Num"/>
         <w:numPr>
           <w:ilvl w:val="0"/>
+          <w:numId w:val="24"/>
+        </w:numPr>
+      </w:pPr>
+      <w:r>
+        <w:t>Dans le menu « </w:t>
+      </w:r>
+      <w:r>
+        <w:t>Administration</w:t>
+      </w:r>
+      <w:r>
+        <w:t> »</w:t>
+      </w:r>
+      <w:r>
+        <w:t xml:space="preserve"> « Sessions »</w:t>
+      </w:r>
+      <w:r>
+        <w:t xml:space="preserve">, choisir </w:t>
+      </w:r>
+      <w:r>
+        <w:t>le bouton « Éditer »</w:t>
+      </w:r>
+    </w:p>
+    <w:p>
+      <w:pPr>
+        <w:pStyle w:val="Num"/>
+        <w:numPr>
+          <w:ilvl w:val="0"/>
           <w:numId w:val="23"/>
         </w:numPr>
       </w:pPr>
       <w:r>
-        <w:t>Dans le menu « Résultats », choisir chacun des groupes</w:t>
-      </w:r>
-    </w:p>
-    <w:p>
-      <w:pPr>
-        <w:pStyle w:val="Num"/>
-        <w:numPr>
-          <w:ilvl w:val="0"/>
+        <w:t>Pour chaque groupe, entrer les officiels assignés</w:t>
+      </w:r>
+      <w:r>
+        <w:t xml:space="preserve"> en</w:t>
+      </w:r>
+      <w:r>
+        <w:t xml:space="preserve"> utilisant le bouton « Éditer » à droite.</w:t>
+      </w:r>
+    </w:p>
+    <w:p>
+      <w:pPr>
+        <w:pStyle w:val="Num"/>
+        <w:numPr>
+          <w:ilvl w:val="1"/>
           <w:numId w:val="23"/>
         </w:numPr>
       </w:pPr>
       <w:r>
-        <w:t>Pour chaque groupe, entrer les officiels assignés</w:t>
-      </w:r>
-      <w:r>
-        <w:t xml:space="preserve"> en utilisant le bouton « Éditer ».</w:t>
+        <w:t>On peut attendre à la compétition pour faire l’édition, à partir du menu « Résultats », bouton « Éditer la session ».</w:t>
       </w:r>
     </w:p>
     <w:p>
@@ -1500,7 +1804,7 @@
       <w:lvlText w:val=""/>
       <w:lvlJc w:val="left"/>
       <w:pPr>
-        <w:ind w:left="1670" w:hanging="360"/>
+        <w:ind w:left="720" w:hanging="360"/>
       </w:pPr>
       <w:rPr>
         <w:rFonts w:ascii="Symbol" w:hAnsi="Symbol" w:hint="default"/>
@@ -1512,7 +1816,7 @@
       <w:lvlText w:val="o"/>
       <w:lvlJc w:val="left"/>
       <w:pPr>
-        <w:ind w:left="2016" w:hanging="360"/>
+        <w:ind w:left="1066" w:hanging="360"/>
       </w:pPr>
       <w:rPr>
         <w:rFonts w:ascii="Courier New" w:hAnsi="Courier New" w:hint="default"/>
@@ -1524,7 +1828,7 @@
       <w:lvlText w:val=""/>
       <w:lvlJc w:val="left"/>
       <w:pPr>
-        <w:ind w:left="2362" w:hanging="360"/>
+        <w:ind w:left="1412" w:hanging="360"/>
       </w:pPr>
       <w:rPr>
         <w:rFonts w:ascii="Wingdings" w:hAnsi="Wingdings" w:hint="default"/>
@@ -1536,7 +1840,7 @@
       <w:lvlText w:val=""/>
       <w:lvlJc w:val="left"/>
       <w:pPr>
-        <w:ind w:left="2708" w:hanging="360"/>
+        <w:ind w:left="1758" w:hanging="360"/>
       </w:pPr>
       <w:rPr>
         <w:rFonts w:ascii="Symbol" w:hAnsi="Symbol" w:hint="default"/>
@@ -1548,7 +1852,7 @@
       <w:lvlText w:val="o"/>
       <w:lvlJc w:val="left"/>
       <w:pPr>
-        <w:ind w:left="3054" w:hanging="360"/>
+        <w:ind w:left="2104" w:hanging="360"/>
       </w:pPr>
       <w:rPr>
         <w:rFonts w:ascii="Courier New" w:hAnsi="Courier New" w:cs="Courier New" w:hint="default"/>
@@ -1560,7 +1864,7 @@
       <w:lvlText w:val=""/>
       <w:lvlJc w:val="left"/>
       <w:pPr>
-        <w:ind w:left="3400" w:hanging="360"/>
+        <w:ind w:left="2450" w:hanging="360"/>
       </w:pPr>
       <w:rPr>
         <w:rFonts w:ascii="Wingdings" w:hAnsi="Wingdings" w:hint="default"/>
@@ -1572,7 +1876,7 @@
       <w:lvlText w:val=""/>
       <w:lvlJc w:val="left"/>
       <w:pPr>
-        <w:ind w:left="3746" w:hanging="360"/>
+        <w:ind w:left="2796" w:hanging="360"/>
       </w:pPr>
       <w:rPr>
         <w:rFonts w:ascii="Symbol" w:hAnsi="Symbol" w:hint="default"/>
@@ -1584,7 +1888,7 @@
       <w:lvlText w:val="o"/>
       <w:lvlJc w:val="left"/>
       <w:pPr>
-        <w:ind w:left="4092" w:hanging="360"/>
+        <w:ind w:left="3142" w:hanging="360"/>
       </w:pPr>
       <w:rPr>
         <w:rFonts w:ascii="Courier New" w:hAnsi="Courier New" w:cs="Courier New" w:hint="default"/>
@@ -1596,7 +1900,7 @@
       <w:lvlText w:val=""/>
       <w:lvlJc w:val="left"/>
       <w:pPr>
-        <w:ind w:left="4438" w:hanging="360"/>
+        <w:ind w:left="3488" w:hanging="360"/>
       </w:pPr>
       <w:rPr>
         <w:rFonts w:ascii="Wingdings" w:hAnsi="Wingdings" w:hint="default"/>
@@ -1917,6 +2221,18 @@
     </w:lvlOverride>
   </w:num>
   <w:num w:numId="23">
+    <w:abstractNumId w:val="2"/>
+    <w:lvlOverride w:ilvl="0">
+      <w:startOverride w:val="1"/>
+    </w:lvlOverride>
+  </w:num>
+  <w:num w:numId="24">
+    <w:abstractNumId w:val="2"/>
+    <w:lvlOverride w:ilvl="0">
+      <w:startOverride w:val="1"/>
+    </w:lvlOverride>
+  </w:num>
+  <w:num w:numId="25">
     <w:abstractNumId w:val="2"/>
     <w:lvlOverride w:ilvl="0">
       <w:startOverride w:val="1"/>
@@ -2880,7 +3196,7 @@
 </file>
 
 <file path=customXml/itemProps1.xml><?xml version="1.0" encoding="utf-8"?>
-<ds:datastoreItem xmlns:ds="http://schemas.openxmlformats.org/officeDocument/2006/customXml" ds:itemID="{022E7E3A-305B-4B7B-A8B7-4F035040F116}">
+<ds:datastoreItem xmlns:ds="http://schemas.openxmlformats.org/officeDocument/2006/customXml" ds:itemID="{C30AF6B2-0116-4A37-9C42-05F5135F50EE}">
   <ds:schemaRefs>
     <ds:schemaRef ds:uri="http://schemas.openxmlformats.org/officeDocument/2006/bibliography"/>
   </ds:schemaRefs>

</xml_diff>